<commit_message>
Second commit of user guide with screenshots
</commit_message>
<xml_diff>
--- a/Subway_Ordering_Guide.docx
+++ b/Subway_Ordering_Guide.docx
@@ -373,6 +373,52 @@
       <w:r>
         <w:t>.</w:t>
       </w:r>
+      <w:r>
+        <w:br/>
+      </w:r>
+      <w:r>
+        <w:rPr>
+          <w:noProof/>
+        </w:rPr>
+        <w:drawing>
+          <wp:inline distT="0" distB="0" distL="0" distR="0" wp14:anchorId="1F0879C5" wp14:editId="267AAF47">
+            <wp:extent cx="3169402" cy="1371600"/>
+            <wp:effectExtent l="0" t="0" r="0" b="0"/>
+            <wp:docPr id="2" name="Picture 2"/>
+            <wp:cNvGraphicFramePr>
+              <a:graphicFrameLocks xmlns:a="http://schemas.openxmlformats.org/drawingml/2006/main" noChangeAspect="1"/>
+            </wp:cNvGraphicFramePr>
+            <a:graphic xmlns:a="http://schemas.openxmlformats.org/drawingml/2006/main">
+              <a:graphicData uri="http://schemas.openxmlformats.org/drawingml/2006/picture">
+                <pic:pic xmlns:pic="http://schemas.openxmlformats.org/drawingml/2006/picture">
+                  <pic:nvPicPr>
+                    <pic:cNvPr id="1" name=""/>
+                    <pic:cNvPicPr/>
+                  </pic:nvPicPr>
+                  <pic:blipFill>
+                    <a:blip r:embed="rId9"/>
+                    <a:stretch>
+                      <a:fillRect/>
+                    </a:stretch>
+                  </pic:blipFill>
+                  <pic:spPr>
+                    <a:xfrm>
+                      <a:off x="0" y="0"/>
+                      <a:ext cx="3181826" cy="1376977"/>
+                    </a:xfrm>
+                    <a:prstGeom prst="rect">
+                      <a:avLst/>
+                    </a:prstGeom>
+                  </pic:spPr>
+                </pic:pic>
+              </a:graphicData>
+            </a:graphic>
+          </wp:inline>
+        </w:drawing>
+      </w:r>
+      <w:r>
+        <w:br/>
+      </w:r>
     </w:p>
     <w:p>
       <w:pPr>
@@ -394,6 +440,49 @@
       <w:r>
         <w:t>.</w:t>
       </w:r>
+      <w:r>
+        <w:br/>
+      </w:r>
+      <w:r>
+        <w:rPr>
+          <w:noProof/>
+        </w:rPr>
+        <w:drawing>
+          <wp:inline distT="0" distB="0" distL="0" distR="0" wp14:anchorId="52D41433" wp14:editId="0751163E">
+            <wp:extent cx="3722335" cy="2286000"/>
+            <wp:effectExtent l="0" t="0" r="0" b="0"/>
+            <wp:docPr id="4" name="Picture 4"/>
+            <wp:cNvGraphicFramePr>
+              <a:graphicFrameLocks xmlns:a="http://schemas.openxmlformats.org/drawingml/2006/main" noChangeAspect="1"/>
+            </wp:cNvGraphicFramePr>
+            <a:graphic xmlns:a="http://schemas.openxmlformats.org/drawingml/2006/main">
+              <a:graphicData uri="http://schemas.openxmlformats.org/drawingml/2006/picture">
+                <pic:pic xmlns:pic="http://schemas.openxmlformats.org/drawingml/2006/picture">
+                  <pic:nvPicPr>
+                    <pic:cNvPr id="1" name=""/>
+                    <pic:cNvPicPr/>
+                  </pic:nvPicPr>
+                  <pic:blipFill>
+                    <a:blip r:embed="rId10"/>
+                    <a:stretch>
+                      <a:fillRect/>
+                    </a:stretch>
+                  </pic:blipFill>
+                  <pic:spPr>
+                    <a:xfrm>
+                      <a:off x="0" y="0"/>
+                      <a:ext cx="3729243" cy="2290242"/>
+                    </a:xfrm>
+                    <a:prstGeom prst="rect">
+                      <a:avLst/>
+                    </a:prstGeom>
+                  </pic:spPr>
+                </pic:pic>
+              </a:graphicData>
+            </a:graphic>
+          </wp:inline>
+        </w:drawing>
+      </w:r>
     </w:p>
     <w:p>
       <w:pPr>
@@ -404,6 +493,7 @@
         </w:numPr>
       </w:pPr>
       <w:r>
+        <w:lastRenderedPageBreak/>
         <w:t xml:space="preserve">Select the meat for your sandwich, and then click </w:t>
       </w:r>
       <w:r>
@@ -414,6 +504,52 @@
       </w:r>
       <w:r>
         <w:t>.</w:t>
+      </w:r>
+      <w:r>
+        <w:br/>
+      </w:r>
+      <w:r>
+        <w:rPr>
+          <w:noProof/>
+        </w:rPr>
+        <w:drawing>
+          <wp:inline distT="0" distB="0" distL="0" distR="0" wp14:anchorId="579A017F" wp14:editId="5CF3D369">
+            <wp:extent cx="5067300" cy="3429752"/>
+            <wp:effectExtent l="0" t="0" r="0" b="0"/>
+            <wp:docPr id="5" name="Picture 5"/>
+            <wp:cNvGraphicFramePr>
+              <a:graphicFrameLocks xmlns:a="http://schemas.openxmlformats.org/drawingml/2006/main" noChangeAspect="1"/>
+            </wp:cNvGraphicFramePr>
+            <a:graphic xmlns:a="http://schemas.openxmlformats.org/drawingml/2006/main">
+              <a:graphicData uri="http://schemas.openxmlformats.org/drawingml/2006/picture">
+                <pic:pic xmlns:pic="http://schemas.openxmlformats.org/drawingml/2006/picture">
+                  <pic:nvPicPr>
+                    <pic:cNvPr id="1" name=""/>
+                    <pic:cNvPicPr/>
+                  </pic:nvPicPr>
+                  <pic:blipFill>
+                    <a:blip r:embed="rId11"/>
+                    <a:stretch>
+                      <a:fillRect/>
+                    </a:stretch>
+                  </pic:blipFill>
+                  <pic:spPr>
+                    <a:xfrm>
+                      <a:off x="0" y="0"/>
+                      <a:ext cx="5102352" cy="3453477"/>
+                    </a:xfrm>
+                    <a:prstGeom prst="rect">
+                      <a:avLst/>
+                    </a:prstGeom>
+                  </pic:spPr>
+                </pic:pic>
+              </a:graphicData>
+            </a:graphic>
+          </wp:inline>
+        </w:drawing>
+      </w:r>
+      <w:r>
+        <w:br/>
       </w:r>
     </w:p>
     <w:p>
@@ -436,6 +572,61 @@
       <w:r>
         <w:t>.</w:t>
       </w:r>
+      <w:r>
+        <w:br/>
+      </w:r>
+      <w:r>
+        <w:rPr>
+          <w:noProof/>
+        </w:rPr>
+        <w:drawing>
+          <wp:inline distT="0" distB="0" distL="0" distR="0" wp14:anchorId="45DFC12B" wp14:editId="5A20D78A">
+            <wp:extent cx="5257800" cy="3171825"/>
+            <wp:effectExtent l="0" t="0" r="0" b="9525"/>
+            <wp:docPr id="6" name="Picture 6"/>
+            <wp:cNvGraphicFramePr>
+              <a:graphicFrameLocks xmlns:a="http://schemas.openxmlformats.org/drawingml/2006/main" noChangeAspect="1"/>
+            </wp:cNvGraphicFramePr>
+            <a:graphic xmlns:a="http://schemas.openxmlformats.org/drawingml/2006/main">
+              <a:graphicData uri="http://schemas.openxmlformats.org/drawingml/2006/picture">
+                <pic:pic xmlns:pic="http://schemas.openxmlformats.org/drawingml/2006/picture">
+                  <pic:nvPicPr>
+                    <pic:cNvPr id="1" name=""/>
+                    <pic:cNvPicPr/>
+                  </pic:nvPicPr>
+                  <pic:blipFill>
+                    <a:blip r:embed="rId12"/>
+                    <a:stretch>
+                      <a:fillRect/>
+                    </a:stretch>
+                  </pic:blipFill>
+                  <pic:spPr>
+                    <a:xfrm>
+                      <a:off x="0" y="0"/>
+                      <a:ext cx="5288169" cy="3190145"/>
+                    </a:xfrm>
+                    <a:prstGeom prst="rect">
+                      <a:avLst/>
+                    </a:prstGeom>
+                  </pic:spPr>
+                </pic:pic>
+              </a:graphicData>
+            </a:graphic>
+          </wp:inline>
+        </w:drawing>
+      </w:r>
+      <w:r>
+        <w:br/>
+      </w:r>
+      <w:r>
+        <w:br/>
+      </w:r>
+      <w:r>
+        <w:br/>
+      </w:r>
+      <w:r>
+        <w:br/>
+      </w:r>
     </w:p>
     <w:p>
       <w:pPr>
@@ -446,10 +637,8 @@
         </w:numPr>
       </w:pPr>
       <w:r>
-        <w:t>Select which veggies you’d like, and then click</w:t>
-      </w:r>
-      <w:r>
-        <w:t xml:space="preserve"> </w:t>
+        <w:lastRenderedPageBreak/>
+        <w:t xml:space="preserve">Select which veggies you’d like, and then click </w:t>
       </w:r>
       <w:r>
         <w:rPr>
@@ -463,6 +652,52 @@
       <w:r>
         <w:br/>
         <w:t>You can select multiple veggies.</w:t>
+      </w:r>
+      <w:r>
+        <w:br/>
+      </w:r>
+      <w:r>
+        <w:rPr>
+          <w:noProof/>
+        </w:rPr>
+        <w:drawing>
+          <wp:inline distT="0" distB="0" distL="0" distR="0" wp14:anchorId="5EDB16AB" wp14:editId="5197A7B6">
+            <wp:extent cx="5300884" cy="3305175"/>
+            <wp:effectExtent l="0" t="0" r="0" b="0"/>
+            <wp:docPr id="9" name="Picture 9"/>
+            <wp:cNvGraphicFramePr>
+              <a:graphicFrameLocks xmlns:a="http://schemas.openxmlformats.org/drawingml/2006/main" noChangeAspect="1"/>
+            </wp:cNvGraphicFramePr>
+            <a:graphic xmlns:a="http://schemas.openxmlformats.org/drawingml/2006/main">
+              <a:graphicData uri="http://schemas.openxmlformats.org/drawingml/2006/picture">
+                <pic:pic xmlns:pic="http://schemas.openxmlformats.org/drawingml/2006/picture">
+                  <pic:nvPicPr>
+                    <pic:cNvPr id="1" name=""/>
+                    <pic:cNvPicPr/>
+                  </pic:nvPicPr>
+                  <pic:blipFill>
+                    <a:blip r:embed="rId13"/>
+                    <a:stretch>
+                      <a:fillRect/>
+                    </a:stretch>
+                  </pic:blipFill>
+                  <pic:spPr>
+                    <a:xfrm>
+                      <a:off x="0" y="0"/>
+                      <a:ext cx="5323313" cy="3319160"/>
+                    </a:xfrm>
+                    <a:prstGeom prst="rect">
+                      <a:avLst/>
+                    </a:prstGeom>
+                  </pic:spPr>
+                </pic:pic>
+              </a:graphicData>
+            </a:graphic>
+          </wp:inline>
+        </w:drawing>
+      </w:r>
+      <w:r>
+        <w:br/>
       </w:r>
     </w:p>
     <w:p>
@@ -489,6 +724,52 @@
         <w:br/>
         <w:t>You can select multiple sauces.</w:t>
       </w:r>
+      <w:r>
+        <w:br/>
+      </w:r>
+      <w:r>
+        <w:rPr>
+          <w:noProof/>
+        </w:rPr>
+        <w:drawing>
+          <wp:inline distT="0" distB="0" distL="0" distR="0" wp14:anchorId="67356010" wp14:editId="373CEE7F">
+            <wp:extent cx="3886200" cy="3648981"/>
+            <wp:effectExtent l="0" t="0" r="0" b="8890"/>
+            <wp:docPr id="10" name="Picture 10"/>
+            <wp:cNvGraphicFramePr>
+              <a:graphicFrameLocks xmlns:a="http://schemas.openxmlformats.org/drawingml/2006/main" noChangeAspect="1"/>
+            </wp:cNvGraphicFramePr>
+            <a:graphic xmlns:a="http://schemas.openxmlformats.org/drawingml/2006/main">
+              <a:graphicData uri="http://schemas.openxmlformats.org/drawingml/2006/picture">
+                <pic:pic xmlns:pic="http://schemas.openxmlformats.org/drawingml/2006/picture">
+                  <pic:nvPicPr>
+                    <pic:cNvPr id="1" name=""/>
+                    <pic:cNvPicPr/>
+                  </pic:nvPicPr>
+                  <pic:blipFill>
+                    <a:blip r:embed="rId14"/>
+                    <a:stretch>
+                      <a:fillRect/>
+                    </a:stretch>
+                  </pic:blipFill>
+                  <pic:spPr>
+                    <a:xfrm>
+                      <a:off x="0" y="0"/>
+                      <a:ext cx="3895880" cy="3658070"/>
+                    </a:xfrm>
+                    <a:prstGeom prst="rect">
+                      <a:avLst/>
+                    </a:prstGeom>
+                  </pic:spPr>
+                </pic:pic>
+              </a:graphicData>
+            </a:graphic>
+          </wp:inline>
+        </w:drawing>
+      </w:r>
+      <w:r>
+        <w:br/>
+      </w:r>
     </w:p>
     <w:p>
       <w:pPr>
@@ -499,6 +780,7 @@
         </w:numPr>
       </w:pPr>
       <w:r>
+        <w:lastRenderedPageBreak/>
         <w:t xml:space="preserve">Select </w:t>
       </w:r>
       <w:r>
@@ -532,6 +814,52 @@
       </w:r>
       <w:r>
         <w:t xml:space="preserve"> for no salt or pepper.</w:t>
+      </w:r>
+      <w:r>
+        <w:br/>
+      </w:r>
+      <w:r>
+        <w:rPr>
+          <w:noProof/>
+        </w:rPr>
+        <w:drawing>
+          <wp:inline distT="0" distB="0" distL="0" distR="0" wp14:anchorId="2C63D480" wp14:editId="1546806F">
+            <wp:extent cx="4263887" cy="1885950"/>
+            <wp:effectExtent l="0" t="0" r="3810" b="0"/>
+            <wp:docPr id="11" name="Picture 11"/>
+            <wp:cNvGraphicFramePr>
+              <a:graphicFrameLocks xmlns:a="http://schemas.openxmlformats.org/drawingml/2006/main" noChangeAspect="1"/>
+            </wp:cNvGraphicFramePr>
+            <a:graphic xmlns:a="http://schemas.openxmlformats.org/drawingml/2006/main">
+              <a:graphicData uri="http://schemas.openxmlformats.org/drawingml/2006/picture">
+                <pic:pic xmlns:pic="http://schemas.openxmlformats.org/drawingml/2006/picture">
+                  <pic:nvPicPr>
+                    <pic:cNvPr id="1" name=""/>
+                    <pic:cNvPicPr/>
+                  </pic:nvPicPr>
+                  <pic:blipFill>
+                    <a:blip r:embed="rId15"/>
+                    <a:stretch>
+                      <a:fillRect/>
+                    </a:stretch>
+                  </pic:blipFill>
+                  <pic:spPr>
+                    <a:xfrm>
+                      <a:off x="0" y="0"/>
+                      <a:ext cx="4284199" cy="1894934"/>
+                    </a:xfrm>
+                    <a:prstGeom prst="rect">
+                      <a:avLst/>
+                    </a:prstGeom>
+                  </pic:spPr>
+                </pic:pic>
+              </a:graphicData>
+            </a:graphic>
+          </wp:inline>
+        </w:drawing>
+      </w:r>
+      <w:r>
+        <w:br/>
       </w:r>
     </w:p>
     <w:p>
@@ -545,6 +873,52 @@
       <w:r>
         <w:t>Review your selected choices.</w:t>
       </w:r>
+      <w:r>
+        <w:br/>
+      </w:r>
+      <w:r>
+        <w:rPr>
+          <w:noProof/>
+        </w:rPr>
+        <w:drawing>
+          <wp:inline distT="0" distB="0" distL="0" distR="0" wp14:anchorId="1BD90BD0" wp14:editId="5163C078">
+            <wp:extent cx="4539163" cy="3705225"/>
+            <wp:effectExtent l="0" t="0" r="0" b="0"/>
+            <wp:docPr id="12" name="Picture 12"/>
+            <wp:cNvGraphicFramePr>
+              <a:graphicFrameLocks xmlns:a="http://schemas.openxmlformats.org/drawingml/2006/main" noChangeAspect="1"/>
+            </wp:cNvGraphicFramePr>
+            <a:graphic xmlns:a="http://schemas.openxmlformats.org/drawingml/2006/main">
+              <a:graphicData uri="http://schemas.openxmlformats.org/drawingml/2006/picture">
+                <pic:pic xmlns:pic="http://schemas.openxmlformats.org/drawingml/2006/picture">
+                  <pic:nvPicPr>
+                    <pic:cNvPr id="1" name=""/>
+                    <pic:cNvPicPr/>
+                  </pic:nvPicPr>
+                  <pic:blipFill>
+                    <a:blip r:embed="rId16"/>
+                    <a:stretch>
+                      <a:fillRect/>
+                    </a:stretch>
+                  </pic:blipFill>
+                  <pic:spPr>
+                    <a:xfrm>
+                      <a:off x="0" y="0"/>
+                      <a:ext cx="4557228" cy="3719971"/>
+                    </a:xfrm>
+                    <a:prstGeom prst="rect">
+                      <a:avLst/>
+                    </a:prstGeom>
+                  </pic:spPr>
+                </pic:pic>
+              </a:graphicData>
+            </a:graphic>
+          </wp:inline>
+        </w:drawing>
+      </w:r>
+      <w:r>
+        <w:br/>
+      </w:r>
     </w:p>
     <w:p>
       <w:pPr>
@@ -578,8 +952,8 @@
       </w:pPr>
     </w:p>
     <w:sectPr>
-      <w:headerReference w:type="default" r:id="rId9"/>
-      <w:footerReference w:type="default" r:id="rId10"/>
+      <w:headerReference w:type="default" r:id="rId17"/>
+      <w:footerReference w:type="default" r:id="rId18"/>
       <w:pgSz w:w="12240" w:h="15840"/>
       <w:pgMar w:top="1440" w:right="1440" w:bottom="1440" w:left="1440" w:header="720" w:footer="720" w:gutter="0"/>
       <w:cols w:space="720"/>
@@ -2477,7 +2851,7 @@
 </file>
 
 <file path=customXml/itemProps1.xml><?xml version="1.0" encoding="utf-8"?>
-<ds:datastoreItem xmlns:ds="http://schemas.openxmlformats.org/officeDocument/2006/customXml" ds:itemID="{49513E95-C40A-43C3-BC3A-A415D6EF6863}">
+<ds:datastoreItem xmlns:ds="http://schemas.openxmlformats.org/officeDocument/2006/customXml" ds:itemID="{FAA71984-3230-48BF-A063-77F0DDEA41BC}">
   <ds:schemaRefs>
     <ds:schemaRef ds:uri="http://schemas.openxmlformats.org/officeDocument/2006/bibliography"/>
   </ds:schemaRefs>

</xml_diff>